<commit_message>
battle of sexes article
</commit_message>
<xml_diff>
--- a/Project notes.docx
+++ b/Project notes.docx
@@ -131,6 +131,45 @@
           <w:szCs w:val="22"/>
         </w:rPr>
         <w:t>and state matrices</w:t>
+      </w:r>
+    </w:p>
+    <w:p>
+      <w:pPr>
+        <w:pStyle w:val="ListParagraph"/>
+        <w:numPr>
+          <w:ilvl w:val="0"/>
+          <w:numId w:val="2"/>
+        </w:numPr>
+        <w:rPr>
+          <w:rFonts w:cs="Times New Roman"/>
+        </w:rPr>
+      </w:pPr>
+      <w:r>
+        <w:rPr>
+          <w:rFonts w:ascii="Arial" w:hAnsi="Arial" w:cs="Arial"/>
+          <w:color w:val="000000"/>
+          <w:sz w:val="22"/>
+          <w:szCs w:val="22"/>
+        </w:rPr>
+        <w:t>Quantum version of battle of sexes?</w:t>
+      </w:r>
+    </w:p>
+    <w:p>
+      <w:pPr>
+        <w:pStyle w:val="ListParagraph"/>
+        <w:numPr>
+          <w:ilvl w:val="1"/>
+          <w:numId w:val="2"/>
+        </w:numPr>
+        <w:rPr>
+          <w:rFonts w:cs="Times New Roman"/>
+        </w:rPr>
+      </w:pPr>
+      <w:r>
+        <w:rPr>
+          <w:rFonts w:cs="Times New Roman"/>
+        </w:rPr>
+        <w:t>https://arxiv.org/pdf/quant-ph/0103004.pdf</w:t>
       </w:r>
       <w:bookmarkStart w:id="0" w:name="_GoBack"/>
       <w:bookmarkEnd w:id="0"/>

</xml_diff>